<commit_message>
Puntos de estimacion, diferencia metodologia sum
#202
</commit_message>
<xml_diff>
--- a/Documentacion/2. Planeación/Planeación.docx
+++ b/Documentacion/2. Planeación/Planeación.docx
@@ -1,6 +1,6 @@
 
 <file path=word/document.xml><?xml version="1.0" encoding="utf-8"?>
-<w:document xmlns:wpc="http://schemas.microsoft.com/office/word/2010/wordprocessingCanvas" xmlns:cx="http://schemas.microsoft.com/office/drawing/2014/chartex" xmlns:mc="http://schemas.openxmlformats.org/markup-compatibility/2006" xmlns:o="urn:schemas-microsoft-com:office:office" xmlns:r="http://schemas.openxmlformats.org/officeDocument/2006/relationships" xmlns:m="http://schemas.openxmlformats.org/officeDocument/2006/math" xmlns:v="urn:schemas-microsoft-com:vml" xmlns:wp14="http://schemas.microsoft.com/office/word/2010/wordprocessingDrawing" xmlns:wp="http://schemas.openxmlformats.org/drawingml/2006/wordprocessingDrawing" xmlns:w10="urn:schemas-microsoft-com:office:word" xmlns:w="http://schemas.openxmlformats.org/wordprocessingml/2006/main" xmlns:w14="http://schemas.microsoft.com/office/word/2010/wordml" xmlns:w15="http://schemas.microsoft.com/office/word/2012/wordml" xmlns:w16se="http://schemas.microsoft.com/office/word/2015/wordml/symex" xmlns:wpg="http://schemas.microsoft.com/office/word/2010/wordprocessingGroup" xmlns:wpi="http://schemas.microsoft.com/office/word/2010/wordprocessingInk" xmlns:wne="http://schemas.microsoft.com/office/word/2006/wordml" xmlns:wps="http://schemas.microsoft.com/office/word/2010/wordprocessingShape" mc:Ignorable="w14 w15 w16se wp14">
+<w:document xmlns:wpc="http://schemas.microsoft.com/office/word/2010/wordprocessingCanvas" xmlns:cx="http://schemas.microsoft.com/office/drawing/2014/chartex" xmlns:cx1="http://schemas.microsoft.com/office/drawing/2015/9/8/chartex" xmlns:cx2="http://schemas.microsoft.com/office/drawing/2015/10/21/chartex" xmlns:cx3="http://schemas.microsoft.com/office/drawing/2016/5/9/chartex" xmlns:cx4="http://schemas.microsoft.com/office/drawing/2016/5/10/chartex" xmlns:cx5="http://schemas.microsoft.com/office/drawing/2016/5/11/chartex" xmlns:cx6="http://schemas.microsoft.com/office/drawing/2016/5/12/chartex" xmlns:cx7="http://schemas.microsoft.com/office/drawing/2016/5/13/chartex" xmlns:cx8="http://schemas.microsoft.com/office/drawing/2016/5/14/chartex" xmlns:mc="http://schemas.openxmlformats.org/markup-compatibility/2006" xmlns:aink="http://schemas.microsoft.com/office/drawing/2016/ink" xmlns:am3d="http://schemas.microsoft.com/office/drawing/2017/model3d" xmlns:o="urn:schemas-microsoft-com:office:office" xmlns:r="http://schemas.openxmlformats.org/officeDocument/2006/relationships" xmlns:m="http://schemas.openxmlformats.org/officeDocument/2006/math" xmlns:v="urn:schemas-microsoft-com:vml" xmlns:wp14="http://schemas.microsoft.com/office/word/2010/wordprocessingDrawing" xmlns:wp="http://schemas.openxmlformats.org/drawingml/2006/wordprocessingDrawing" xmlns:w10="urn:schemas-microsoft-com:office:word" xmlns:w="http://schemas.openxmlformats.org/wordprocessingml/2006/main" xmlns:w14="http://schemas.microsoft.com/office/word/2010/wordml" xmlns:w15="http://schemas.microsoft.com/office/word/2012/wordml" xmlns:w16cid="http://schemas.microsoft.com/office/word/2016/wordml/cid" xmlns:w16se="http://schemas.microsoft.com/office/word/2015/wordml/symex" xmlns:wpg="http://schemas.microsoft.com/office/word/2010/wordprocessingGroup" xmlns:wpi="http://schemas.microsoft.com/office/word/2010/wordprocessingInk" xmlns:wne="http://schemas.microsoft.com/office/word/2006/wordml" xmlns:wps="http://schemas.microsoft.com/office/word/2010/wordprocessingShape" mc:Ignorable="w14 w15 w16se w16cid wp14">
   <w:body>
     <w:p>
       <w:pPr>
@@ -45,303 +45,221 @@
     </w:p>
     <w:p>
       <w:pPr>
-        <w:pStyle w:val="Default"/>
-        <w:rPr>
-          <w:sz w:val="22"/>
-          <w:szCs w:val="22"/>
-        </w:rPr>
-      </w:pPr>
-      <w:r>
-        <w:t xml:space="preserve"> </w:t>
-      </w:r>
-      <w:r>
-        <w:rPr>
-          <w:sz w:val="32"/>
-          <w:szCs w:val="32"/>
+        <w:rPr>
+          <w:rFonts w:asciiTheme="minorHAnsi" w:hAnsiTheme="minorHAnsi" w:cstheme="minorHAnsi"/>
+          <w:sz w:val="22"/>
+        </w:rPr>
+      </w:pPr>
+      <w:r>
+        <w:rPr>
+          <w:rFonts w:asciiTheme="minorHAnsi" w:hAnsiTheme="minorHAnsi" w:cstheme="minorHAnsi"/>
+          <w:sz w:val="22"/>
         </w:rPr>
         <w:t xml:space="preserve">Metodología de SUM para desarrollo de videojuegos </w:t>
       </w:r>
       <w:r>
         <w:rPr>
+          <w:rFonts w:asciiTheme="minorHAnsi" w:hAnsiTheme="minorHAnsi" w:cstheme="minorHAnsi"/>
           <w:i/>
           <w:iCs/>
           <w:sz w:val="22"/>
-          <w:szCs w:val="22"/>
         </w:rPr>
         <w:t xml:space="preserve">Adaptando la estructura y roles de Scrum. </w:t>
       </w:r>
     </w:p>
     <w:p>
       <w:pPr>
-        <w:pStyle w:val="Default"/>
-        <w:rPr>
-          <w:sz w:val="20"/>
-          <w:szCs w:val="20"/>
-        </w:rPr>
-      </w:pPr>
-      <w:r>
-        <w:rPr>
-          <w:sz w:val="22"/>
-          <w:szCs w:val="22"/>
-        </w:rPr>
-        <w:t xml:space="preserve">Optamos por esta metodología </w:t>
-      </w:r>
-      <w:r>
-        <w:rPr>
-          <w:rFonts w:ascii="Arial" w:hAnsi="Arial" w:cs="Arial"/>
-          <w:sz w:val="20"/>
-          <w:szCs w:val="20"/>
-        </w:rPr>
-        <w:t xml:space="preserve">ya que brinda flexibilidad para definir el ciclo de vida y puede ser combinada fácilmente con otras metodologías de desarrollo para adaptarse a distintas realidades y porque </w:t>
-      </w:r>
-      <w:r>
-        <w:rPr>
-          <w:sz w:val="22"/>
-          <w:szCs w:val="22"/>
-        </w:rPr>
-        <w:t xml:space="preserve">tiene como objetivos </w:t>
-      </w:r>
-      <w:r>
-        <w:rPr>
-          <w:rFonts w:ascii="Arial" w:hAnsi="Arial" w:cs="Arial"/>
-          <w:sz w:val="20"/>
-          <w:szCs w:val="20"/>
-        </w:rPr>
-        <w:t xml:space="preserve">desarrollar videojuegos de calidad con tiempo y costos fijos, así como la mejora continua del proceso para incrementar la eficacia y eficiencia de esta. Pretende obtener resultados predecibles, administrar eficientemente los recursos y riesgos del proyecto, y lograr una alta productividad del equipo de desarrollo. </w:t>
-      </w:r>
-    </w:p>
-    <w:p>
-      <w:pPr>
-        <w:pStyle w:val="Default"/>
-        <w:rPr>
-          <w:sz w:val="23"/>
-          <w:szCs w:val="23"/>
-        </w:rPr>
-      </w:pPr>
-      <w:r>
-        <w:rPr>
-          <w:sz w:val="23"/>
-          <w:szCs w:val="23"/>
+        <w:rPr>
+          <w:rFonts w:asciiTheme="minorHAnsi" w:hAnsiTheme="minorHAnsi" w:cstheme="minorHAnsi"/>
+          <w:sz w:val="22"/>
+        </w:rPr>
+      </w:pPr>
+      <w:r>
+        <w:rPr>
+          <w:rFonts w:asciiTheme="minorHAnsi" w:hAnsiTheme="minorHAnsi" w:cstheme="minorHAnsi"/>
+          <w:sz w:val="22"/>
+        </w:rPr>
+        <w:t xml:space="preserve">Optamos por esta metodología ya que brinda flexibilidad para definir el ciclo de vida y puede ser combinada fácilmente con otras metodologías de desarrollo para adaptarse a distintas realidades y porque tiene como objetivos desarrollar videojuegos de calidad con tiempo y costos fijos, así como la mejora continua del proceso para incrementar la eficacia y eficiencia de esta. Pretende obtener resultados predecibles, administrar eficientemente los recursos y riesgos del proyecto, y lograr una alta productividad del equipo de desarrollo. </w:t>
+      </w:r>
+    </w:p>
+    <w:p>
+      <w:pPr>
+        <w:rPr>
+          <w:rFonts w:asciiTheme="minorHAnsi" w:hAnsiTheme="minorHAnsi" w:cstheme="minorHAnsi"/>
+          <w:sz w:val="22"/>
+        </w:rPr>
+      </w:pPr>
+      <w:r>
+        <w:rPr>
+          <w:rFonts w:asciiTheme="minorHAnsi" w:hAnsiTheme="minorHAnsi" w:cstheme="minorHAnsi"/>
+          <w:sz w:val="22"/>
         </w:rPr>
         <w:t xml:space="preserve">Alcance </w:t>
       </w:r>
     </w:p>
     <w:p>
       <w:pPr>
-        <w:pStyle w:val="Default"/>
-        <w:numPr>
-          <w:ilvl w:val="0"/>
-          <w:numId w:val="1"/>
-        </w:numPr>
-        <w:spacing w:after="24"/>
-        <w:rPr>
-          <w:sz w:val="20"/>
-          <w:szCs w:val="20"/>
-        </w:rPr>
-      </w:pPr>
-      <w:r>
-        <w:rPr>
-          <w:sz w:val="20"/>
-          <w:szCs w:val="20"/>
-        </w:rPr>
-        <w:t xml:space="preserve">• </w:t>
-      </w:r>
-      <w:r>
-        <w:rPr>
-          <w:rFonts w:ascii="Arial" w:hAnsi="Arial" w:cs="Arial"/>
-          <w:sz w:val="20"/>
-          <w:szCs w:val="20"/>
-        </w:rPr>
-        <w:t xml:space="preserve">Equipos pequeños (de 2 a 7 integrantes). </w:t>
-      </w:r>
-    </w:p>
-    <w:p>
-      <w:pPr>
-        <w:pStyle w:val="Default"/>
-        <w:numPr>
-          <w:ilvl w:val="0"/>
-          <w:numId w:val="1"/>
-        </w:numPr>
-        <w:spacing w:after="24"/>
-        <w:rPr>
-          <w:sz w:val="20"/>
-          <w:szCs w:val="20"/>
-        </w:rPr>
-      </w:pPr>
-      <w:r>
-        <w:rPr>
-          <w:sz w:val="20"/>
-          <w:szCs w:val="20"/>
-        </w:rPr>
-        <w:t xml:space="preserve">• </w:t>
-      </w:r>
-      <w:r>
-        <w:rPr>
-          <w:rFonts w:ascii="Arial" w:hAnsi="Arial" w:cs="Arial"/>
-          <w:sz w:val="20"/>
-          <w:szCs w:val="20"/>
-        </w:rPr>
-        <w:t xml:space="preserve">Equipos multidisciplinarios. </w:t>
-      </w:r>
-    </w:p>
-    <w:p>
-      <w:pPr>
-        <w:pStyle w:val="Default"/>
-        <w:numPr>
-          <w:ilvl w:val="0"/>
-          <w:numId w:val="1"/>
-        </w:numPr>
-        <w:rPr>
-          <w:sz w:val="20"/>
-          <w:szCs w:val="20"/>
-        </w:rPr>
-      </w:pPr>
-      <w:r>
-        <w:rPr>
-          <w:sz w:val="20"/>
-          <w:szCs w:val="20"/>
-        </w:rPr>
-        <w:t xml:space="preserve">• </w:t>
-      </w:r>
-      <w:r>
-        <w:rPr>
-          <w:rFonts w:ascii="Arial" w:hAnsi="Arial" w:cs="Arial"/>
-          <w:sz w:val="20"/>
-          <w:szCs w:val="20"/>
-        </w:rPr>
-        <w:t xml:space="preserve">Alto grado de participación del cliente. </w:t>
-      </w:r>
-    </w:p>
-    <w:p>
-      <w:pPr>
-        <w:pStyle w:val="Default"/>
-        <w:rPr>
-          <w:sz w:val="20"/>
-          <w:szCs w:val="20"/>
-        </w:rPr>
-      </w:pPr>
-    </w:p>
-    <w:p>
-      <w:pPr>
-        <w:pStyle w:val="Default"/>
-        <w:rPr>
-          <w:sz w:val="22"/>
-          <w:szCs w:val="22"/>
-        </w:rPr>
-      </w:pPr>
-      <w:r>
-        <w:rPr>
-          <w:sz w:val="22"/>
-          <w:szCs w:val="22"/>
+        <w:rPr>
+          <w:rFonts w:asciiTheme="minorHAnsi" w:hAnsiTheme="minorHAnsi" w:cstheme="minorHAnsi"/>
+          <w:sz w:val="22"/>
+        </w:rPr>
+      </w:pPr>
+      <w:r>
+        <w:rPr>
+          <w:rFonts w:asciiTheme="minorHAnsi" w:hAnsiTheme="minorHAnsi" w:cstheme="minorHAnsi"/>
+          <w:sz w:val="22"/>
+        </w:rPr>
+        <w:t xml:space="preserve">• Equipos pequeños (de 2 a 7 integrantes). </w:t>
+      </w:r>
+    </w:p>
+    <w:p>
+      <w:pPr>
+        <w:rPr>
+          <w:rFonts w:asciiTheme="minorHAnsi" w:hAnsiTheme="minorHAnsi" w:cstheme="minorHAnsi"/>
+          <w:sz w:val="22"/>
+        </w:rPr>
+      </w:pPr>
+      <w:r>
+        <w:rPr>
+          <w:rFonts w:asciiTheme="minorHAnsi" w:hAnsiTheme="minorHAnsi" w:cstheme="minorHAnsi"/>
+          <w:sz w:val="22"/>
+        </w:rPr>
+        <w:t xml:space="preserve">• Equipos multidisciplinarios. </w:t>
+      </w:r>
+    </w:p>
+    <w:p>
+      <w:pPr>
+        <w:rPr>
+          <w:rFonts w:asciiTheme="minorHAnsi" w:hAnsiTheme="minorHAnsi" w:cstheme="minorHAnsi"/>
+          <w:sz w:val="22"/>
+        </w:rPr>
+      </w:pPr>
+      <w:r>
+        <w:rPr>
+          <w:rFonts w:asciiTheme="minorHAnsi" w:hAnsiTheme="minorHAnsi" w:cstheme="minorHAnsi"/>
+          <w:sz w:val="22"/>
+        </w:rPr>
+        <w:t xml:space="preserve">• Alto grado de participación del cliente. </w:t>
+      </w:r>
+    </w:p>
+    <w:p>
+      <w:pPr>
+        <w:rPr>
+          <w:rFonts w:asciiTheme="minorHAnsi" w:hAnsiTheme="minorHAnsi" w:cstheme="minorHAnsi"/>
+          <w:sz w:val="22"/>
+        </w:rPr>
+      </w:pPr>
+    </w:p>
+    <w:p>
+      <w:pPr>
+        <w:rPr>
+          <w:rFonts w:asciiTheme="minorHAnsi" w:hAnsiTheme="minorHAnsi" w:cstheme="minorHAnsi"/>
+          <w:sz w:val="22"/>
+        </w:rPr>
+      </w:pPr>
+      <w:r>
+        <w:rPr>
+          <w:rFonts w:asciiTheme="minorHAnsi" w:hAnsiTheme="minorHAnsi" w:cstheme="minorHAnsi"/>
+          <w:sz w:val="22"/>
         </w:rPr>
         <w:t xml:space="preserve">Con esta metodología podemos tener una mejor participación del cliente ya que lo ve crecer iteración a iteración. Además, se le brinda realinear el software introduciendo cambios funcionales o de prioridad en el inicio de cada nueva iteración. </w:t>
       </w:r>
     </w:p>
     <w:p>
       <w:pPr>
-        <w:pStyle w:val="Default"/>
-        <w:rPr>
-          <w:sz w:val="23"/>
-          <w:szCs w:val="23"/>
-        </w:rPr>
-      </w:pPr>
-      <w:r>
-        <w:rPr>
-          <w:sz w:val="23"/>
-          <w:szCs w:val="23"/>
+        <w:rPr>
+          <w:rFonts w:asciiTheme="minorHAnsi" w:hAnsiTheme="minorHAnsi" w:cstheme="minorHAnsi"/>
+          <w:sz w:val="22"/>
+        </w:rPr>
+      </w:pPr>
+      <w:r>
+        <w:rPr>
+          <w:rFonts w:asciiTheme="minorHAnsi" w:hAnsiTheme="minorHAnsi" w:cstheme="minorHAnsi"/>
+          <w:sz w:val="22"/>
         </w:rPr>
         <w:t xml:space="preserve">Ventajas </w:t>
       </w:r>
     </w:p>
     <w:p>
       <w:pPr>
-        <w:pStyle w:val="Default"/>
-        <w:numPr>
-          <w:ilvl w:val="0"/>
-          <w:numId w:val="2"/>
-        </w:numPr>
-        <w:spacing w:after="51"/>
-        <w:rPr>
-          <w:sz w:val="22"/>
-          <w:szCs w:val="22"/>
-        </w:rPr>
-      </w:pPr>
-      <w:r>
-        <w:rPr>
-          <w:sz w:val="22"/>
-          <w:szCs w:val="22"/>
+        <w:rPr>
+          <w:rFonts w:asciiTheme="minorHAnsi" w:hAnsiTheme="minorHAnsi" w:cstheme="minorHAnsi"/>
+          <w:sz w:val="22"/>
+        </w:rPr>
+      </w:pPr>
+      <w:r>
+        <w:rPr>
+          <w:rFonts w:asciiTheme="minorHAnsi" w:hAnsiTheme="minorHAnsi" w:cstheme="minorHAnsi"/>
+          <w:sz w:val="22"/>
         </w:rPr>
         <w:t xml:space="preserve">• Se puede empezar a utilizar las funcionalidades más importantes del proyecto antes de que esté finalizado. </w:t>
       </w:r>
     </w:p>
     <w:p>
       <w:pPr>
-        <w:pStyle w:val="Default"/>
-        <w:numPr>
-          <w:ilvl w:val="0"/>
-          <w:numId w:val="2"/>
-        </w:numPr>
-        <w:spacing w:after="51"/>
-        <w:rPr>
-          <w:sz w:val="22"/>
-          <w:szCs w:val="22"/>
-        </w:rPr>
-      </w:pPr>
-      <w:r>
-        <w:rPr>
-          <w:sz w:val="22"/>
-          <w:szCs w:val="22"/>
+        <w:rPr>
+          <w:rFonts w:asciiTheme="minorHAnsi" w:hAnsiTheme="minorHAnsi" w:cstheme="minorHAnsi"/>
+          <w:sz w:val="22"/>
+        </w:rPr>
+      </w:pPr>
+      <w:r>
+        <w:rPr>
+          <w:rFonts w:asciiTheme="minorHAnsi" w:hAnsiTheme="minorHAnsi" w:cstheme="minorHAnsi"/>
+          <w:sz w:val="22"/>
         </w:rPr>
         <w:t xml:space="preserve">• Bajo impacto ante los cambios de requerimientos generados por necesidades del cliente </w:t>
       </w:r>
     </w:p>
     <w:p>
       <w:pPr>
-        <w:pStyle w:val="Default"/>
-        <w:numPr>
-          <w:ilvl w:val="0"/>
-          <w:numId w:val="2"/>
-        </w:numPr>
-        <w:rPr>
-          <w:sz w:val="22"/>
-          <w:szCs w:val="22"/>
-        </w:rPr>
-      </w:pPr>
-      <w:r>
-        <w:rPr>
-          <w:sz w:val="22"/>
-          <w:szCs w:val="22"/>
+        <w:rPr>
+          <w:rFonts w:asciiTheme="minorHAnsi" w:hAnsiTheme="minorHAnsi" w:cstheme="minorHAnsi"/>
+          <w:sz w:val="22"/>
+        </w:rPr>
+      </w:pPr>
+      <w:r>
+        <w:rPr>
+          <w:rFonts w:asciiTheme="minorHAnsi" w:hAnsiTheme="minorHAnsi" w:cstheme="minorHAnsi"/>
+          <w:sz w:val="22"/>
         </w:rPr>
         <w:t xml:space="preserve">• El cliente establece sus expectativas o prioridades indicando el valor que le aporta cada requisito del proyecto. </w:t>
       </w:r>
     </w:p>
     <w:p>
       <w:pPr>
+        <w:rPr>
+          <w:lang w:val="es-CO"/>
+        </w:rPr>
+      </w:pPr>
+      <w:r>
+        <w:rPr>
+          <w:rFonts w:asciiTheme="minorHAnsi" w:hAnsiTheme="minorHAnsi" w:cstheme="minorHAnsi"/>
+          <w:sz w:val="22"/>
+        </w:rPr>
+        <w:t xml:space="preserve">Esta metodología se diferencia de Scrum al incluir </w:t>
+      </w:r>
+      <w:r>
+        <w:rPr>
+          <w:rFonts w:asciiTheme="minorHAnsi" w:hAnsiTheme="minorHAnsi" w:cstheme="minorHAnsi"/>
+          <w:sz w:val="22"/>
+        </w:rPr>
+        <w:t xml:space="preserve">sub roles los cuales son: artista gráfico, artista sonoro, diseñador del juego y el rol de verificador beta, este último se puede manejar en scrum como parte del proceso de pruebas </w:t>
+      </w:r>
+    </w:p>
+    <w:p>
+      <w:pPr>
         <w:pStyle w:val="Ttulo2"/>
         <w:rPr>
           <w:lang w:val="es-CO"/>
         </w:rPr>
       </w:pPr>
-    </w:p>
-    <w:p>
-      <w:pPr>
-        <w:pStyle w:val="Ttulo2"/>
+      <w:bookmarkStart w:id="0" w:name="_Toc480662239"/>
+      <w:proofErr w:type="spellStart"/>
+      <w:r>
         <w:rPr>
           <w:lang w:val="es-CO"/>
         </w:rPr>
-      </w:pPr>
-      <w:bookmarkStart w:id="0" w:name="_Toc480662239"/>
-      <w:r>
-        <w:rPr>
-          <w:lang w:val="es-CO"/>
-        </w:rPr>
-        <w:t xml:space="preserve">2.2.2 </w:t>
-      </w:r>
-      <w:proofErr w:type="spellStart"/>
-      <w:r>
-        <w:rPr>
-          <w:lang w:val="es-CO"/>
-        </w:rPr>
+        <w:lastRenderedPageBreak/>
         <w:t>History</w:t>
       </w:r>
       <w:proofErr w:type="spellEnd"/>
@@ -552,78 +470,571 @@
     <w:p>
       <w:pPr>
         <w:rPr>
-          <w:lang w:val="es-CO"/>
-        </w:rPr>
-      </w:pPr>
-      <w:r>
-        <w:rPr>
-          <w:lang w:val="es-CO"/>
-        </w:rPr>
-        <w:t xml:space="preserve">Ver </w:t>
-      </w:r>
-      <w:r>
-        <w:rPr>
           <w:b/>
           <w:lang w:val="es-CO"/>
         </w:rPr>
+      </w:pPr>
+      <w:r>
+        <w:rPr>
+          <w:lang w:val="es-CO"/>
+        </w:rPr>
+        <w:t xml:space="preserve">Ver </w:t>
+      </w:r>
+      <w:r>
+        <w:rPr>
+          <w:b/>
+          <w:lang w:val="es-CO"/>
+        </w:rPr>
         <w:t>Estimación por puntos de función.xlsx</w:t>
       </w:r>
     </w:p>
     <w:p>
       <w:pPr>
         <w:pStyle w:val="Ttulo2"/>
-        <w:rPr>
-          <w:lang w:val="es-CO"/>
-        </w:rPr>
-      </w:pPr>
-      <w:r>
-        <w:rPr>
-          <w:lang w:val="es-CO"/>
-        </w:rPr>
-        <w:t>Perfilado del equipo de trabajo.</w:t>
-      </w:r>
-    </w:p>
-    <w:p>
-      <w:pPr>
-        <w:autoSpaceDE w:val="0"/>
-        <w:autoSpaceDN w:val="0"/>
-        <w:adjustRightInd w:val="0"/>
-        <w:spacing w:after="0" w:line="240" w:lineRule="auto"/>
-        <w:rPr>
-          <w:rFonts w:ascii="Calibri" w:eastAsiaTheme="minorHAnsi" w:hAnsi="Calibri" w:cs="Calibri"/>
-          <w:color w:val="000000"/>
-          <w:szCs w:val="24"/>
-          <w:lang w:val="es-CO"/>
-        </w:rPr>
-      </w:pPr>
-    </w:p>
-    <w:p>
-      <w:pPr>
-        <w:autoSpaceDE w:val="0"/>
-        <w:autoSpaceDN w:val="0"/>
-        <w:adjustRightInd w:val="0"/>
-        <w:spacing w:after="0" w:line="240" w:lineRule="auto"/>
-        <w:rPr>
-          <w:rFonts w:ascii="Calibri" w:eastAsiaTheme="minorHAnsi" w:hAnsi="Calibri" w:cs="Calibri"/>
-          <w:szCs w:val="24"/>
-          <w:lang w:val="es-CO"/>
-        </w:rPr>
-        <w:sectPr>
-          <w:pgSz w:w="12240" w:h="16340"/>
-          <w:pgMar w:top="1853" w:right="1699" w:bottom="1417" w:left="1533" w:header="720" w:footer="720" w:gutter="0"/>
-          <w:cols w:space="720"/>
-          <w:noEndnote/>
-        </w:sectPr>
-      </w:pPr>
-      <w:r>
-        <w:rPr>
-          <w:rFonts w:ascii="Calibri" w:eastAsiaTheme="minorHAnsi" w:hAnsi="Calibri" w:cs="Calibri"/>
-          <w:color w:val="000000"/>
-          <w:szCs w:val="24"/>
-          <w:lang w:val="es-CO"/>
-        </w:rPr>
+      </w:pPr>
+      <w:proofErr w:type="spellStart"/>
+      <w:r>
+        <w:t>Story</w:t>
+      </w:r>
+      <w:proofErr w:type="spellEnd"/>
+      <w:r>
         <w:t xml:space="preserve"> </w:t>
       </w:r>
+      <w:proofErr w:type="spellStart"/>
+      <w:r>
+        <w:t>points</w:t>
+      </w:r>
+      <w:proofErr w:type="spellEnd"/>
+    </w:p>
+    <w:p>
+      <w:pPr>
+        <w:rPr>
+          <w:rFonts w:asciiTheme="minorHAnsi" w:hAnsiTheme="minorHAnsi" w:cstheme="minorHAnsi"/>
+          <w:sz w:val="22"/>
+        </w:rPr>
+      </w:pPr>
+      <w:r>
+        <w:rPr>
+          <w:rFonts w:asciiTheme="minorHAnsi" w:hAnsiTheme="minorHAnsi" w:cstheme="minorHAnsi"/>
+          <w:sz w:val="22"/>
+        </w:rPr>
+        <w:t xml:space="preserve">Los </w:t>
+      </w:r>
+      <w:proofErr w:type="spellStart"/>
+      <w:r>
+        <w:rPr>
+          <w:rFonts w:asciiTheme="minorHAnsi" w:hAnsiTheme="minorHAnsi" w:cstheme="minorHAnsi"/>
+          <w:sz w:val="22"/>
+        </w:rPr>
+        <w:t>Story</w:t>
+      </w:r>
+      <w:proofErr w:type="spellEnd"/>
+      <w:r>
+        <w:rPr>
+          <w:rFonts w:asciiTheme="minorHAnsi" w:hAnsiTheme="minorHAnsi" w:cstheme="minorHAnsi"/>
+          <w:sz w:val="22"/>
+        </w:rPr>
+        <w:t xml:space="preserve"> </w:t>
+      </w:r>
+      <w:proofErr w:type="spellStart"/>
+      <w:r>
+        <w:rPr>
+          <w:rFonts w:asciiTheme="minorHAnsi" w:hAnsiTheme="minorHAnsi" w:cstheme="minorHAnsi"/>
+          <w:sz w:val="22"/>
+        </w:rPr>
+        <w:t>Points</w:t>
+      </w:r>
+      <w:proofErr w:type="spellEnd"/>
+      <w:r>
+        <w:rPr>
+          <w:rFonts w:asciiTheme="minorHAnsi" w:hAnsiTheme="minorHAnsi" w:cstheme="minorHAnsi"/>
+          <w:sz w:val="22"/>
+        </w:rPr>
+        <w:t xml:space="preserve"> representan el esfuerzo requerido para poner en marcha un </w:t>
+      </w:r>
+      <w:proofErr w:type="spellStart"/>
+      <w:r>
+        <w:rPr>
+          <w:rFonts w:asciiTheme="minorHAnsi" w:hAnsiTheme="minorHAnsi" w:cstheme="minorHAnsi"/>
+          <w:sz w:val="22"/>
+        </w:rPr>
+        <w:t>Product</w:t>
+      </w:r>
+      <w:proofErr w:type="spellEnd"/>
+      <w:r>
+        <w:rPr>
+          <w:rFonts w:asciiTheme="minorHAnsi" w:hAnsiTheme="minorHAnsi" w:cstheme="minorHAnsi"/>
+          <w:sz w:val="22"/>
+        </w:rPr>
+        <w:t xml:space="preserve"> Backlog </w:t>
+      </w:r>
+      <w:proofErr w:type="spellStart"/>
+      <w:r>
+        <w:rPr>
+          <w:rFonts w:asciiTheme="minorHAnsi" w:hAnsiTheme="minorHAnsi" w:cstheme="minorHAnsi"/>
+          <w:sz w:val="22"/>
+        </w:rPr>
+        <w:t>Item</w:t>
+      </w:r>
+      <w:proofErr w:type="spellEnd"/>
+      <w:r>
+        <w:rPr>
+          <w:rFonts w:asciiTheme="minorHAnsi" w:hAnsiTheme="minorHAnsi" w:cstheme="minorHAnsi"/>
+          <w:sz w:val="22"/>
+        </w:rPr>
+        <w:t xml:space="preserve">, con los cuales solo se desea tener una indicación aproximada de cuánto tomará completar el </w:t>
+      </w:r>
+      <w:proofErr w:type="spellStart"/>
+      <w:r>
+        <w:rPr>
+          <w:rFonts w:asciiTheme="minorHAnsi" w:hAnsiTheme="minorHAnsi" w:cstheme="minorHAnsi"/>
+          <w:sz w:val="22"/>
+        </w:rPr>
+        <w:t>issue</w:t>
+      </w:r>
+      <w:proofErr w:type="spellEnd"/>
+      <w:r>
+        <w:rPr>
+          <w:rFonts w:asciiTheme="minorHAnsi" w:hAnsiTheme="minorHAnsi" w:cstheme="minorHAnsi"/>
+          <w:sz w:val="22"/>
+        </w:rPr>
+        <w:t>.</w:t>
+      </w:r>
+    </w:p>
+    <w:p>
+      <w:r>
+        <w:rPr>
+          <w:rFonts w:asciiTheme="minorHAnsi" w:hAnsiTheme="minorHAnsi" w:cstheme="minorHAnsi"/>
+          <w:sz w:val="22"/>
+        </w:rPr>
+        <w:t xml:space="preserve">Se uso la técnica de estimación </w:t>
+      </w:r>
+      <w:proofErr w:type="spellStart"/>
+      <w:r>
+        <w:rPr>
+          <w:rFonts w:asciiTheme="minorHAnsi" w:hAnsiTheme="minorHAnsi" w:cstheme="minorHAnsi"/>
+          <w:sz w:val="22"/>
+        </w:rPr>
+        <w:t>swimlane</w:t>
+      </w:r>
+      <w:proofErr w:type="spellEnd"/>
+      <w:r>
+        <w:rPr>
+          <w:rFonts w:asciiTheme="minorHAnsi" w:hAnsiTheme="minorHAnsi" w:cstheme="minorHAnsi"/>
+          <w:sz w:val="22"/>
+        </w:rPr>
+        <w:t xml:space="preserve"> </w:t>
+      </w:r>
+      <w:proofErr w:type="spellStart"/>
+      <w:r>
+        <w:rPr>
+          <w:rFonts w:asciiTheme="minorHAnsi" w:hAnsiTheme="minorHAnsi" w:cstheme="minorHAnsi"/>
+          <w:sz w:val="22"/>
+        </w:rPr>
+        <w:t>Sizing</w:t>
+      </w:r>
+      <w:proofErr w:type="spellEnd"/>
+      <w:r>
+        <w:rPr>
+          <w:rFonts w:asciiTheme="minorHAnsi" w:hAnsiTheme="minorHAnsi" w:cstheme="minorHAnsi"/>
+          <w:sz w:val="22"/>
+        </w:rPr>
+        <w:t xml:space="preserve"> ya que se puede usar con equipos que poseen cualquier nivel de experiencia estimando, funciona mejor si los equipos no están acostumbrados a estimar sobre puntos de historia</w:t>
+      </w:r>
+    </w:p>
+    <w:p>
+      <w:pPr>
+        <w:pStyle w:val="Ttulo3"/>
+      </w:pPr>
+      <w:proofErr w:type="spellStart"/>
+      <w:r>
+        <w:t>Swimlane</w:t>
+      </w:r>
+      <w:proofErr w:type="spellEnd"/>
+      <w:r>
+        <w:t xml:space="preserve"> </w:t>
+      </w:r>
+      <w:proofErr w:type="spellStart"/>
+      <w:r>
+        <w:t>Sizing</w:t>
+      </w:r>
+      <w:proofErr w:type="spellEnd"/>
+    </w:p>
+    <w:p>
+      <w:pPr>
+        <w:rPr>
+          <w:rFonts w:asciiTheme="minorHAnsi" w:hAnsiTheme="minorHAnsi" w:cstheme="minorHAnsi"/>
+          <w:sz w:val="22"/>
+        </w:rPr>
+      </w:pPr>
+      <w:r>
+        <w:rPr>
+          <w:rFonts w:asciiTheme="minorHAnsi" w:hAnsiTheme="minorHAnsi" w:cstheme="minorHAnsi"/>
+          <w:sz w:val="22"/>
+        </w:rPr>
+        <w:t>El valor de los puntos de la historia para los equipos durante las sesiones de estimación está en el tamaño relativo, no en el tamaño real.</w:t>
+      </w:r>
+    </w:p>
+    <w:p>
+      <w:pPr>
+        <w:rPr>
+          <w:rFonts w:asciiTheme="minorHAnsi" w:hAnsiTheme="minorHAnsi" w:cstheme="minorHAnsi"/>
+          <w:sz w:val="22"/>
+        </w:rPr>
+      </w:pPr>
+      <w:r>
+        <w:rPr>
+          <w:rFonts w:asciiTheme="minorHAnsi" w:hAnsiTheme="minorHAnsi" w:cstheme="minorHAnsi"/>
+          <w:sz w:val="22"/>
+        </w:rPr>
+        <w:t>Este enfoque mantiene los números completamente fuera de la mezcla hasta el final y permite a los participantes enfocarse únicamente en el tamaño relativo de las historias.</w:t>
+      </w:r>
+    </w:p>
+    <w:p/>
+    <w:p>
+      <w:pPr>
+        <w:pStyle w:val="Ttulo4"/>
+      </w:pPr>
+      <w:r>
+        <w:t>PREPARACIÓN:</w:t>
+      </w:r>
+    </w:p>
+    <w:p>
+      <w:pPr>
+        <w:rPr>
+          <w:rFonts w:asciiTheme="minorHAnsi" w:hAnsiTheme="minorHAnsi" w:cstheme="minorHAnsi"/>
+          <w:sz w:val="22"/>
+        </w:rPr>
+      </w:pPr>
+      <w:r>
+        <w:rPr>
+          <w:rFonts w:asciiTheme="minorHAnsi" w:hAnsiTheme="minorHAnsi" w:cstheme="minorHAnsi"/>
+          <w:sz w:val="22"/>
+        </w:rPr>
+        <w:t>Obtenga sus historias de usuario incompletas en tarjetas legibles.</w:t>
+      </w:r>
+    </w:p>
+    <w:p>
+      <w:pPr>
+        <w:rPr>
+          <w:rFonts w:asciiTheme="minorHAnsi" w:hAnsiTheme="minorHAnsi" w:cstheme="minorHAnsi"/>
+          <w:sz w:val="22"/>
+        </w:rPr>
+      </w:pPr>
+      <w:r>
+        <w:rPr>
+          <w:rFonts w:asciiTheme="minorHAnsi" w:hAnsiTheme="minorHAnsi" w:cstheme="minorHAnsi"/>
+          <w:sz w:val="22"/>
+        </w:rPr>
+        <w:t>Si también tiene un par que ha completado, estos son puntos de triangulación útiles, pero no obligatorios</w:t>
+      </w:r>
+    </w:p>
+    <w:p>
+      <w:pPr>
+        <w:rPr>
+          <w:rFonts w:asciiTheme="minorHAnsi" w:hAnsiTheme="minorHAnsi" w:cstheme="minorHAnsi"/>
+          <w:sz w:val="22"/>
+        </w:rPr>
+      </w:pPr>
+      <w:r>
+        <w:rPr>
+          <w:rFonts w:asciiTheme="minorHAnsi" w:hAnsiTheme="minorHAnsi" w:cstheme="minorHAnsi"/>
+          <w:sz w:val="22"/>
+        </w:rPr>
+        <w:lastRenderedPageBreak/>
+        <w:t>Marque 8 "carriles de nado", no coloque etiquetas en los carriles de natación</w:t>
+      </w:r>
+    </w:p>
+    <w:p>
+      <w:pPr>
+        <w:pStyle w:val="Prrafodelista"/>
+      </w:pPr>
+    </w:p>
+    <w:p>
+      <w:pPr>
+        <w:pStyle w:val="Prrafodelista"/>
+      </w:pPr>
+      <w:r>
+        <w:t>Ejemplo:</w:t>
+      </w:r>
+    </w:p>
+    <w:p>
+      <w:pPr>
+        <w:pStyle w:val="Prrafodelista"/>
+        <w:rPr>
+          <w:rStyle w:val="nfasissutil"/>
+          <w:color w:val="auto"/>
+        </w:rPr>
+      </w:pPr>
+      <w:r>
+        <w:rPr>
+          <w:noProof/>
+        </w:rPr>
+        <w:drawing>
+          <wp:inline distT="0" distB="0" distL="0" distR="0" wp14:anchorId="17709F2C" wp14:editId="569716C7">
+            <wp:extent cx="5243785" cy="1880067"/>
+            <wp:effectExtent l="0" t="0" r="0" b="6350"/>
+            <wp:docPr id="10" name="Imagen 10"/>
+            <wp:cNvGraphicFramePr>
+              <a:graphicFrameLocks xmlns:a="http://schemas.openxmlformats.org/drawingml/2006/main" noChangeAspect="1"/>
+            </wp:cNvGraphicFramePr>
+            <a:graphic xmlns:a="http://schemas.openxmlformats.org/drawingml/2006/main">
+              <a:graphicData uri="http://schemas.openxmlformats.org/drawingml/2006/picture">
+                <pic:pic xmlns:pic="http://schemas.openxmlformats.org/drawingml/2006/picture">
+                  <pic:nvPicPr>
+                    <pic:cNvPr id="1" name=""/>
+                    <pic:cNvPicPr/>
+                  </pic:nvPicPr>
+                  <pic:blipFill rotWithShape="1">
+                    <a:blip r:embed="rId8"/>
+                    <a:srcRect l="769" t="16954" r="5776" b="23450"/>
+                    <a:stretch/>
+                  </pic:blipFill>
+                  <pic:spPr bwMode="auto">
+                    <a:xfrm>
+                      <a:off x="0" y="0"/>
+                      <a:ext cx="5244851" cy="1880449"/>
+                    </a:xfrm>
+                    <a:prstGeom prst="rect">
+                      <a:avLst/>
+                    </a:prstGeom>
+                    <a:ln>
+                      <a:noFill/>
+                    </a:ln>
+                    <a:extLst>
+                      <a:ext uri="{53640926-AAD7-44D8-BBD7-CCE9431645EC}">
+                        <a14:shadowObscured xmlns:a14="http://schemas.microsoft.com/office/drawing/2010/main"/>
+                      </a:ext>
+                    </a:extLst>
+                  </pic:spPr>
+                </pic:pic>
+              </a:graphicData>
+            </a:graphic>
+          </wp:inline>
+        </w:drawing>
+      </w:r>
+      <w:r>
+        <w:rPr>
+          <w:rStyle w:val="nfasissutil"/>
+          <w:color w:val="auto"/>
+          <w:sz w:val="18"/>
+          <w:szCs w:val="18"/>
+        </w:rPr>
+        <w:t>http://scrumblr.ca/Captain%20Crom</w:t>
+      </w:r>
+    </w:p>
+    <w:p>
+      <w:pPr>
+        <w:pStyle w:val="Ttulo4"/>
+      </w:pPr>
+      <w:r>
+        <w:t>ACTIVIDAD:</w:t>
+      </w:r>
+    </w:p>
+    <w:p>
+      <w:pPr>
+        <w:rPr>
+          <w:rFonts w:asciiTheme="minorHAnsi" w:hAnsiTheme="minorHAnsi" w:cstheme="minorHAnsi"/>
+          <w:sz w:val="22"/>
+        </w:rPr>
+      </w:pPr>
+      <w:r>
+        <w:rPr>
+          <w:rFonts w:asciiTheme="minorHAnsi" w:hAnsiTheme="minorHAnsi" w:cstheme="minorHAnsi"/>
+          <w:sz w:val="22"/>
+        </w:rPr>
+        <w:t>Pídales a los miembros que pasen un máximo de 5 minutos colocando sus historias en los carriles de natación, con historias de mayor tamaño de izquierda a derecha.</w:t>
+      </w:r>
+    </w:p>
+    <w:p>
+      <w:pPr>
+        <w:rPr>
+          <w:rFonts w:asciiTheme="minorHAnsi" w:hAnsiTheme="minorHAnsi" w:cstheme="minorHAnsi"/>
+          <w:sz w:val="22"/>
+        </w:rPr>
+      </w:pPr>
+      <w:r>
+        <w:rPr>
+          <w:rFonts w:asciiTheme="minorHAnsi" w:hAnsiTheme="minorHAnsi" w:cstheme="minorHAnsi"/>
+          <w:sz w:val="22"/>
+        </w:rPr>
+        <w:t>Dé al equipo entre 5 y 10 minutos para mover cualquier historia a diferentes carriles donde sientan que su tamaño en relación con los demás los hace más cercanos a los de otro carril (las historias deben estar en un solo carril, sin superposiciones).</w:t>
+      </w:r>
+    </w:p>
+    <w:p>
+      <w:pPr>
+        <w:rPr>
+          <w:rFonts w:asciiTheme="minorHAnsi" w:hAnsiTheme="minorHAnsi" w:cstheme="minorHAnsi"/>
+          <w:sz w:val="22"/>
+        </w:rPr>
+      </w:pPr>
+      <w:r>
+        <w:rPr>
+          <w:rFonts w:asciiTheme="minorHAnsi" w:hAnsiTheme="minorHAnsi" w:cstheme="minorHAnsi"/>
+          <w:sz w:val="22"/>
+        </w:rPr>
+        <w:t>Si se llega a un punto muerto en el que una historia se "atasque" moviéndose hacia adelante y hacia atrás entre carriles, puede intervenir, sacar la tarjeta para discusión si no se llega a un acuerdo se selecciona la opción más grande</w:t>
+      </w:r>
+    </w:p>
+    <w:p>
+      <w:pPr>
+        <w:rPr>
+          <w:rFonts w:asciiTheme="minorHAnsi" w:hAnsiTheme="minorHAnsi" w:cstheme="minorHAnsi"/>
+          <w:sz w:val="22"/>
+        </w:rPr>
+      </w:pPr>
+      <w:r>
+        <w:rPr>
+          <w:rFonts w:asciiTheme="minorHAnsi" w:hAnsiTheme="minorHAnsi" w:cstheme="minorHAnsi"/>
+          <w:sz w:val="22"/>
+        </w:rPr>
+        <w:t xml:space="preserve">Una vez que todas las tarjetas hayan sido colocadas y revisadas, pídale al equipo que califique su satisfacción / confianza en el tamaño relativo y la ubicación de las tarjetas (use una escala del 1 al 5). Para cualquier miembro del equipo que indique un bajo nivel de satisfacción (1 o 2), pídales que describan su preocupación y que el equipo decida cómo actuar (ya sea mover una tarjeta o validar su posición actual). </w:t>
+      </w:r>
+    </w:p>
+    <w:p>
+      <w:pPr>
+        <w:rPr>
+          <w:rFonts w:asciiTheme="minorHAnsi" w:hAnsiTheme="minorHAnsi" w:cstheme="minorHAnsi"/>
+          <w:sz w:val="22"/>
+        </w:rPr>
+      </w:pPr>
+      <w:r>
+        <w:rPr>
+          <w:rFonts w:asciiTheme="minorHAnsi" w:hAnsiTheme="minorHAnsi" w:cstheme="minorHAnsi"/>
+          <w:sz w:val="22"/>
+        </w:rPr>
+        <w:t>Para todas las historias en la columna de la izquierda, ¿crees que estarás trabajando en algo más pequeño?</w:t>
+      </w:r>
+    </w:p>
+    <w:p>
+      <w:pPr>
+        <w:rPr>
+          <w:rFonts w:asciiTheme="minorHAnsi" w:hAnsiTheme="minorHAnsi" w:cstheme="minorHAnsi"/>
+          <w:sz w:val="22"/>
+        </w:rPr>
+      </w:pPr>
+      <w:r>
+        <w:rPr>
+          <w:rFonts w:asciiTheme="minorHAnsi" w:hAnsiTheme="minorHAnsi" w:cstheme="minorHAnsi"/>
+          <w:sz w:val="22"/>
+        </w:rPr>
+        <w:t>Si la respuesta es "sí", llame a esta columna 3 o 5; si la respuesta es "no", llame a esta columna 1 o 2</w:t>
+      </w:r>
+    </w:p>
+    <w:p>
+      <w:pPr>
+        <w:rPr>
+          <w:rFonts w:asciiTheme="minorHAnsi" w:hAnsiTheme="minorHAnsi" w:cstheme="minorHAnsi"/>
+          <w:sz w:val="22"/>
+        </w:rPr>
+      </w:pPr>
+      <w:r>
+        <w:rPr>
+          <w:rFonts w:asciiTheme="minorHAnsi" w:hAnsiTheme="minorHAnsi" w:cstheme="minorHAnsi"/>
+          <w:sz w:val="22"/>
+        </w:rPr>
+        <w:t>Ahora asigne los números restantes en la parte superior de las columnas usando un subconjunto de la secuencia de Fibonacci modificada común utilizada para la estimación del punto de la historia: (1, 2, 3, 5, 8, 13, 20, 40, 100)</w:t>
+      </w:r>
+    </w:p>
+    <w:p>
+      <w:pPr>
+        <w:rPr>
+          <w:rFonts w:asciiTheme="minorHAnsi" w:hAnsiTheme="minorHAnsi" w:cstheme="minorHAnsi"/>
+          <w:sz w:val="22"/>
+        </w:rPr>
+      </w:pPr>
+      <w:r>
+        <w:rPr>
+          <w:rFonts w:asciiTheme="minorHAnsi" w:hAnsiTheme="minorHAnsi" w:cstheme="minorHAnsi"/>
+          <w:sz w:val="22"/>
+        </w:rPr>
+        <w:t xml:space="preserve">  </w:t>
+      </w:r>
+    </w:p>
+    <w:p>
+      <w:pPr>
+        <w:rPr>
+          <w:rFonts w:asciiTheme="minorHAnsi" w:hAnsiTheme="minorHAnsi" w:cstheme="minorHAnsi"/>
+          <w:sz w:val="22"/>
+        </w:rPr>
+      </w:pPr>
+    </w:p>
+    <w:p>
+      <w:r>
+        <w:rPr>
+          <w:rFonts w:asciiTheme="minorHAnsi" w:hAnsiTheme="minorHAnsi" w:cstheme="minorHAnsi"/>
+          <w:sz w:val="22"/>
+        </w:rPr>
+        <w:lastRenderedPageBreak/>
+        <w:t>Nota: Cualquier historia mayor a 8-13 requiere una descomposición adicional</w:t>
+      </w:r>
+      <w:r>
+        <w:rPr>
+          <w:rFonts w:asciiTheme="minorHAnsi" w:hAnsiTheme="minorHAnsi" w:cstheme="minorHAnsi"/>
+          <w:sz w:val="22"/>
+        </w:rPr>
+        <w:t xml:space="preserve"> c</w:t>
+      </w:r>
+      <w:r>
+        <w:rPr>
+          <w:rFonts w:asciiTheme="minorHAnsi" w:hAnsiTheme="minorHAnsi" w:cstheme="minorHAnsi"/>
+          <w:sz w:val="22"/>
+        </w:rPr>
+        <w:t>onsidere seriamente también la descomposición de historias de tamaño 8-13, y cualquier historia mayor que 20 es en realidad un desconocido que necesita una mayor investigación y descomposición antes de que pueda ser dimensionado con sensatez.</w:t>
+      </w:r>
+    </w:p>
+    <w:p>
+      <w:pPr>
+        <w:pStyle w:val="Ttulo3"/>
+        <w:rPr>
+          <w:rFonts w:asciiTheme="minorHAnsi" w:eastAsiaTheme="minorHAnsi" w:hAnsiTheme="minorHAnsi" w:cstheme="minorBidi"/>
+          <w:color w:val="auto"/>
+          <w:sz w:val="22"/>
+          <w:szCs w:val="22"/>
+          <w:lang w:val="en-US"/>
+        </w:rPr>
+      </w:pPr>
+      <w:proofErr w:type="spellStart"/>
+      <w:r>
+        <w:rPr>
+          <w:lang w:val="en-US"/>
+        </w:rPr>
+        <w:t>Referencias</w:t>
+      </w:r>
+      <w:proofErr w:type="spellEnd"/>
+      <w:r>
+        <w:rPr>
+          <w:rFonts w:asciiTheme="minorHAnsi" w:eastAsiaTheme="minorHAnsi" w:hAnsiTheme="minorHAnsi" w:cstheme="minorBidi"/>
+          <w:color w:val="auto"/>
+          <w:sz w:val="22"/>
+          <w:szCs w:val="22"/>
+          <w:lang w:val="en-US"/>
+        </w:rPr>
+        <w:t>:</w:t>
+      </w:r>
+    </w:p>
+    <w:p>
+      <w:pPr>
+        <w:pStyle w:val="Ttulo2"/>
+        <w:rPr>
+          <w:rStyle w:val="Referenciasutil"/>
+          <w:lang w:val="en-US"/>
+        </w:rPr>
+      </w:pPr>
+      <w:r>
+        <w:rPr>
+          <w:rStyle w:val="Referenciasutil"/>
+          <w:lang w:val="en-US"/>
+        </w:rPr>
+        <w:t>http://theagilepirate.net/archives/109</w:t>
+      </w:r>
+    </w:p>
+    <w:p>
+      <w:pPr>
+        <w:rPr>
+          <w:lang w:val="en-US"/>
+        </w:rPr>
+      </w:pPr>
     </w:p>
     <w:tbl>
       <w:tblPr>
@@ -657,20 +1068,36 @@
               <w:adjustRightInd w:val="0"/>
               <w:spacing w:after="0" w:line="240" w:lineRule="auto"/>
               <w:rPr>
-                <w:rFonts w:ascii="Calibri" w:eastAsiaTheme="minorHAnsi" w:hAnsi="Calibri" w:cs="Calibri"/>
-                <w:color w:val="000000"/>
-                <w:sz w:val="22"/>
                 <w:lang w:val="es-CO"/>
               </w:rPr>
             </w:pPr>
             <w:r>
               <w:rPr>
-                <w:rFonts w:ascii="Calibri" w:eastAsiaTheme="minorHAnsi" w:hAnsi="Calibri" w:cs="Calibri"/>
-                <w:color w:val="000000"/>
-                <w:sz w:val="22"/>
-                <w:lang w:val="es-CO"/>
-              </w:rPr>
-              <w:lastRenderedPageBreak/>
+                <w:lang w:val="es-CO"/>
+              </w:rPr>
+              <w:t>Perfilado del equipo de trabajo.</w:t>
+            </w:r>
+          </w:p>
+          <w:p>
+            <w:pPr>
+              <w:autoSpaceDE w:val="0"/>
+              <w:autoSpaceDN w:val="0"/>
+              <w:adjustRightInd w:val="0"/>
+              <w:spacing w:after="0" w:line="240" w:lineRule="auto"/>
+              <w:rPr>
+                <w:rFonts w:ascii="Calibri" w:eastAsiaTheme="minorHAnsi" w:hAnsi="Calibri" w:cs="Calibri"/>
+                <w:color w:val="000000"/>
+                <w:sz w:val="22"/>
+                <w:lang w:val="es-CO"/>
+              </w:rPr>
+            </w:pPr>
+            <w:r>
+              <w:rPr>
+                <w:rFonts w:ascii="Calibri" w:eastAsiaTheme="minorHAnsi" w:hAnsi="Calibri" w:cs="Calibri"/>
+                <w:color w:val="000000"/>
+                <w:sz w:val="22"/>
+                <w:lang w:val="es-CO"/>
+              </w:rPr>
               <w:t xml:space="preserve">Camilo Cubillos </w:t>
             </w:r>
           </w:p>
@@ -703,7 +1130,22 @@
                 <w:sz w:val="22"/>
                 <w:lang w:val="es-CO"/>
               </w:rPr>
-              <w:t xml:space="preserve">Scrum master/Diseñador Del juego/Artista Gráfico/Guionista </w:t>
+              <w:t>Scrum master/Diseñador Del juego/Artista Gráfico/Guionista</w:t>
+            </w:r>
+            <w:bookmarkStart w:id="2" w:name="_GoBack"/>
+            <w:bookmarkEnd w:id="2"/>
+            <w:r>
+              <w:rPr>
+                <w:rFonts w:ascii="Calibri" w:eastAsiaTheme="minorHAnsi" w:hAnsi="Calibri" w:cs="Calibri"/>
+                <w:b/>
+                <w:bCs/>
+                <w:i/>
+                <w:iCs/>
+                <w:color w:val="000000"/>
+                <w:sz w:val="22"/>
+                <w:lang w:val="es-CO"/>
+              </w:rPr>
+              <w:t xml:space="preserve"> </w:t>
             </w:r>
           </w:p>
           <w:p>
@@ -780,7 +1222,6 @@
                 <w:lang w:val="es-CO"/>
               </w:rPr>
             </w:pPr>
-            <w:proofErr w:type="spellStart"/>
             <w:r>
               <w:rPr>
                 <w:rFonts w:ascii="Calibri" w:eastAsiaTheme="minorHAnsi" w:hAnsi="Calibri" w:cs="Calibri"/>
@@ -792,21 +1233,7 @@
                 <w:sz w:val="22"/>
                 <w:lang w:val="es-CO"/>
               </w:rPr>
-              <w:t>Scrum</w:t>
-            </w:r>
-            <w:proofErr w:type="spellEnd"/>
-            <w:r>
-              <w:rPr>
-                <w:rFonts w:ascii="Calibri" w:eastAsiaTheme="minorHAnsi" w:hAnsi="Calibri" w:cs="Calibri"/>
-                <w:b/>
-                <w:bCs/>
-                <w:i/>
-                <w:iCs/>
-                <w:color w:val="000000"/>
-                <w:sz w:val="22"/>
-                <w:lang w:val="es-CO"/>
-              </w:rPr>
-              <w:t xml:space="preserve"> </w:t>
+              <w:t xml:space="preserve">Scrum </w:t>
             </w:r>
             <w:proofErr w:type="spellStart"/>
             <w:r>
@@ -857,27 +1284,7 @@
                 <w:sz w:val="22"/>
                 <w:lang w:val="es-CO"/>
               </w:rPr>
-              <w:t xml:space="preserve">Diego hace parte del </w:t>
-            </w:r>
-            <w:proofErr w:type="spellStart"/>
-            <w:r>
-              <w:rPr>
-                <w:rFonts w:ascii="Calibri" w:eastAsiaTheme="minorHAnsi" w:hAnsi="Calibri" w:cs="Calibri"/>
-                <w:color w:val="000000"/>
-                <w:sz w:val="22"/>
-                <w:lang w:val="es-CO"/>
-              </w:rPr>
-              <w:t>scrum</w:t>
-            </w:r>
-            <w:proofErr w:type="spellEnd"/>
-            <w:r>
-              <w:rPr>
-                <w:rFonts w:ascii="Calibri" w:eastAsiaTheme="minorHAnsi" w:hAnsi="Calibri" w:cs="Calibri"/>
-                <w:color w:val="000000"/>
-                <w:sz w:val="22"/>
-                <w:lang w:val="es-CO"/>
-              </w:rPr>
-              <w:t xml:space="preserve"> </w:t>
+              <w:t xml:space="preserve">Diego hace parte del scrum </w:t>
             </w:r>
             <w:proofErr w:type="spellStart"/>
             <w:r>
@@ -951,7 +1358,6 @@
                 <w:lang w:val="es-CO"/>
               </w:rPr>
             </w:pPr>
-            <w:proofErr w:type="spellStart"/>
             <w:r>
               <w:rPr>
                 <w:rFonts w:ascii="Calibri" w:eastAsiaTheme="minorHAnsi" w:hAnsi="Calibri" w:cs="Calibri"/>
@@ -963,21 +1369,7 @@
                 <w:sz w:val="22"/>
                 <w:lang w:val="es-CO"/>
               </w:rPr>
-              <w:t>Scrum</w:t>
-            </w:r>
-            <w:proofErr w:type="spellEnd"/>
-            <w:r>
-              <w:rPr>
-                <w:rFonts w:ascii="Calibri" w:eastAsiaTheme="minorHAnsi" w:hAnsi="Calibri" w:cs="Calibri"/>
-                <w:b/>
-                <w:bCs/>
-                <w:i/>
-                <w:iCs/>
-                <w:color w:val="000000"/>
-                <w:sz w:val="22"/>
-                <w:lang w:val="es-CO"/>
-              </w:rPr>
-              <w:t xml:space="preserve"> </w:t>
+              <w:t xml:space="preserve">Scrum </w:t>
             </w:r>
             <w:proofErr w:type="spellStart"/>
             <w:r>
@@ -1028,27 +1420,7 @@
                 <w:sz w:val="22"/>
                 <w:lang w:val="es-CO"/>
               </w:rPr>
-              <w:t xml:space="preserve">Santiago hace parte del </w:t>
-            </w:r>
-            <w:proofErr w:type="spellStart"/>
-            <w:r>
-              <w:rPr>
-                <w:rFonts w:ascii="Calibri" w:eastAsiaTheme="minorHAnsi" w:hAnsi="Calibri" w:cs="Calibri"/>
-                <w:color w:val="000000"/>
-                <w:sz w:val="22"/>
-                <w:lang w:val="es-CO"/>
-              </w:rPr>
-              <w:t>scrum</w:t>
-            </w:r>
-            <w:proofErr w:type="spellEnd"/>
-            <w:r>
-              <w:rPr>
-                <w:rFonts w:ascii="Calibri" w:eastAsiaTheme="minorHAnsi" w:hAnsi="Calibri" w:cs="Calibri"/>
-                <w:color w:val="000000"/>
-                <w:sz w:val="22"/>
-                <w:lang w:val="es-CO"/>
-              </w:rPr>
-              <w:t xml:space="preserve"> </w:t>
+              <w:t xml:space="preserve">Santiago hace parte del scrum </w:t>
             </w:r>
             <w:proofErr w:type="spellStart"/>
             <w:r>
@@ -1122,7 +1494,6 @@
                 <w:lang w:val="es-CO"/>
               </w:rPr>
             </w:pPr>
-            <w:proofErr w:type="spellStart"/>
             <w:r>
               <w:rPr>
                 <w:rFonts w:ascii="Calibri" w:eastAsiaTheme="minorHAnsi" w:hAnsi="Calibri" w:cs="Calibri"/>
@@ -1134,21 +1505,7 @@
                 <w:sz w:val="22"/>
                 <w:lang w:val="es-CO"/>
               </w:rPr>
-              <w:t>Scrum</w:t>
-            </w:r>
-            <w:proofErr w:type="spellEnd"/>
-            <w:r>
-              <w:rPr>
-                <w:rFonts w:ascii="Calibri" w:eastAsiaTheme="minorHAnsi" w:hAnsi="Calibri" w:cs="Calibri"/>
-                <w:b/>
-                <w:bCs/>
-                <w:i/>
-                <w:iCs/>
-                <w:color w:val="000000"/>
-                <w:sz w:val="22"/>
-                <w:lang w:val="es-CO"/>
-              </w:rPr>
-              <w:t xml:space="preserve"> </w:t>
+              <w:t xml:space="preserve">Scrum </w:t>
             </w:r>
             <w:proofErr w:type="spellStart"/>
             <w:r>
@@ -1199,27 +1556,7 @@
                 <w:sz w:val="22"/>
                 <w:lang w:val="es-CO"/>
               </w:rPr>
-              <w:t xml:space="preserve">Cristian hace parte del </w:t>
-            </w:r>
-            <w:proofErr w:type="spellStart"/>
-            <w:r>
-              <w:rPr>
-                <w:rFonts w:ascii="Calibri" w:eastAsiaTheme="minorHAnsi" w:hAnsi="Calibri" w:cs="Calibri"/>
-                <w:color w:val="000000"/>
-                <w:sz w:val="22"/>
-                <w:lang w:val="es-CO"/>
-              </w:rPr>
-              <w:t>scrum</w:t>
-            </w:r>
-            <w:proofErr w:type="spellEnd"/>
-            <w:r>
-              <w:rPr>
-                <w:rFonts w:ascii="Calibri" w:eastAsiaTheme="minorHAnsi" w:hAnsi="Calibri" w:cs="Calibri"/>
-                <w:color w:val="000000"/>
-                <w:sz w:val="22"/>
-                <w:lang w:val="es-CO"/>
-              </w:rPr>
-              <w:t xml:space="preserve"> </w:t>
+              <w:t xml:space="preserve">Cristian hace parte del scrum </w:t>
             </w:r>
             <w:proofErr w:type="spellStart"/>
             <w:r>
@@ -1276,25 +1613,26 @@
           <w:lang w:val="es-CO"/>
         </w:rPr>
       </w:pPr>
-      <w:bookmarkStart w:id="2" w:name="_Toc480662242"/>
+      <w:bookmarkStart w:id="3" w:name="_Toc480662242"/>
       <w:proofErr w:type="spellStart"/>
       <w:r>
         <w:rPr>
-          <w:lang w:val="en-US"/>
-        </w:rPr>
+          <w:lang w:val="es-CO"/>
+        </w:rPr>
+        <w:lastRenderedPageBreak/>
         <w:t>BurnDown</w:t>
       </w:r>
       <w:proofErr w:type="spellEnd"/>
       <w:r>
         <w:rPr>
-          <w:lang w:val="en-US"/>
+          <w:lang w:val="es-CO"/>
         </w:rPr>
         <w:t xml:space="preserve"> chart</w:t>
       </w:r>
-      <w:bookmarkEnd w:id="2"/>
-      <w:r>
-        <w:rPr>
-          <w:lang w:val="en-US"/>
+      <w:bookmarkEnd w:id="3"/>
+      <w:r>
+        <w:rPr>
+          <w:lang w:val="es-CO"/>
         </w:rPr>
         <w:t>.</w:t>
       </w:r>
@@ -1407,7 +1745,7 @@
                     </pic:cNvPicPr>
                   </pic:nvPicPr>
                   <pic:blipFill>
-                    <a:blip r:embed="rId8">
+                    <a:blip r:embed="rId9">
                       <a:extLst>
                         <a:ext uri="{28A0092B-C50C-407E-A947-70E740481C1C}">
                           <a14:useLocalDpi xmlns:a14="http://schemas.microsoft.com/office/drawing/2010/main" val="0"/>
@@ -1464,7 +1802,7 @@
                     </pic:cNvPicPr>
                   </pic:nvPicPr>
                   <pic:blipFill>
-                    <a:blip r:embed="rId9">
+                    <a:blip r:embed="rId10">
                       <a:extLst>
                         <a:ext uri="{28A0092B-C50C-407E-A947-70E740481C1C}">
                           <a14:useLocalDpi xmlns:a14="http://schemas.microsoft.com/office/drawing/2010/main" val="0"/>
@@ -1545,7 +1883,7 @@
                     </pic:cNvPicPr>
                   </pic:nvPicPr>
                   <pic:blipFill>
-                    <a:blip r:embed="rId10">
+                    <a:blip r:embed="rId11">
                       <a:extLst>
                         <a:ext uri="{28A0092B-C50C-407E-A947-70E740481C1C}">
                           <a14:useLocalDpi xmlns:a14="http://schemas.microsoft.com/office/drawing/2010/main" val="0"/>
@@ -1618,7 +1956,7 @@
                     </pic:cNvPicPr>
                   </pic:nvPicPr>
                   <pic:blipFill>
-                    <a:blip r:embed="rId11">
+                    <a:blip r:embed="rId12">
                       <a:extLst>
                         <a:ext uri="{28A0092B-C50C-407E-A947-70E740481C1C}">
                           <a14:useLocalDpi xmlns:a14="http://schemas.microsoft.com/office/drawing/2010/main" val="0"/>
@@ -1713,7 +2051,7 @@
                     </pic:cNvPicPr>
                   </pic:nvPicPr>
                   <pic:blipFill rotWithShape="1">
-                    <a:blip r:embed="rId12">
+                    <a:blip r:embed="rId13">
                       <a:extLst>
                         <a:ext uri="{28A0092B-C50C-407E-A947-70E740481C1C}">
                           <a14:useLocalDpi xmlns:a14="http://schemas.microsoft.com/office/drawing/2010/main" val="0"/>
@@ -1747,8 +2085,6 @@
           </wp:inline>
         </w:drawing>
       </w:r>
-      <w:bookmarkStart w:id="3" w:name="_GoBack"/>
-      <w:bookmarkEnd w:id="3"/>
       <w:r>
         <w:rPr>
           <w:noProof/>
@@ -1773,7 +2109,7 @@
                     </pic:cNvPicPr>
                   </pic:nvPicPr>
                   <pic:blipFill rotWithShape="1">
-                    <a:blip r:embed="rId13">
+                    <a:blip r:embed="rId14">
                       <a:extLst>
                         <a:ext uri="{28A0092B-C50C-407E-A947-70E740481C1C}">
                           <a14:useLocalDpi xmlns:a14="http://schemas.microsoft.com/office/drawing/2010/main" val="0"/>
@@ -1819,7 +2155,7 @@
 </file>
 
 <file path=word/numbering.xml><?xml version="1.0" encoding="utf-8"?>
-<w:numbering xmlns:wpc="http://schemas.microsoft.com/office/word/2010/wordprocessingCanvas" xmlns:cx="http://schemas.microsoft.com/office/drawing/2014/chartex" xmlns:mc="http://schemas.openxmlformats.org/markup-compatibility/2006" xmlns:o="urn:schemas-microsoft-com:office:office" xmlns:r="http://schemas.openxmlformats.org/officeDocument/2006/relationships" xmlns:m="http://schemas.openxmlformats.org/officeDocument/2006/math" xmlns:v="urn:schemas-microsoft-com:vml" xmlns:wp14="http://schemas.microsoft.com/office/word/2010/wordprocessingDrawing" xmlns:wp="http://schemas.openxmlformats.org/drawingml/2006/wordprocessingDrawing" xmlns:w10="urn:schemas-microsoft-com:office:word" xmlns:w="http://schemas.openxmlformats.org/wordprocessingml/2006/main" xmlns:w14="http://schemas.microsoft.com/office/word/2010/wordml" xmlns:w15="http://schemas.microsoft.com/office/word/2012/wordml" xmlns:w16se="http://schemas.microsoft.com/office/word/2015/wordml/symex" xmlns:wpg="http://schemas.microsoft.com/office/word/2010/wordprocessingGroup" xmlns:wpi="http://schemas.microsoft.com/office/word/2010/wordprocessingInk" xmlns:wne="http://schemas.microsoft.com/office/word/2006/wordml" xmlns:wps="http://schemas.microsoft.com/office/word/2010/wordprocessingShape" mc:Ignorable="w14 w15 w16se wp14">
+<w:numbering xmlns:wpc="http://schemas.microsoft.com/office/word/2010/wordprocessingCanvas" xmlns:cx="http://schemas.microsoft.com/office/drawing/2014/chartex" xmlns:cx1="http://schemas.microsoft.com/office/drawing/2015/9/8/chartex" xmlns:cx2="http://schemas.microsoft.com/office/drawing/2015/10/21/chartex" xmlns:cx3="http://schemas.microsoft.com/office/drawing/2016/5/9/chartex" xmlns:cx4="http://schemas.microsoft.com/office/drawing/2016/5/10/chartex" xmlns:cx5="http://schemas.microsoft.com/office/drawing/2016/5/11/chartex" xmlns:cx6="http://schemas.microsoft.com/office/drawing/2016/5/12/chartex" xmlns:cx7="http://schemas.microsoft.com/office/drawing/2016/5/13/chartex" xmlns:cx8="http://schemas.microsoft.com/office/drawing/2016/5/14/chartex" xmlns:mc="http://schemas.openxmlformats.org/markup-compatibility/2006" xmlns:aink="http://schemas.microsoft.com/office/drawing/2016/ink" xmlns:am3d="http://schemas.microsoft.com/office/drawing/2017/model3d" xmlns:o="urn:schemas-microsoft-com:office:office" xmlns:r="http://schemas.openxmlformats.org/officeDocument/2006/relationships" xmlns:m="http://schemas.openxmlformats.org/officeDocument/2006/math" xmlns:v="urn:schemas-microsoft-com:vml" xmlns:wp14="http://schemas.microsoft.com/office/word/2010/wordprocessingDrawing" xmlns:wp="http://schemas.openxmlformats.org/drawingml/2006/wordprocessingDrawing" xmlns:w10="urn:schemas-microsoft-com:office:word" xmlns:w="http://schemas.openxmlformats.org/wordprocessingml/2006/main" xmlns:w14="http://schemas.microsoft.com/office/word/2010/wordml" xmlns:w15="http://schemas.microsoft.com/office/word/2012/wordml" xmlns:w16cid="http://schemas.microsoft.com/office/word/2016/wordml/cid" xmlns:w16se="http://schemas.microsoft.com/office/word/2015/wordml/symex" xmlns:wpg="http://schemas.microsoft.com/office/word/2010/wordprocessingGroup" xmlns:wpi="http://schemas.microsoft.com/office/word/2010/wordprocessingInk" xmlns:wne="http://schemas.microsoft.com/office/word/2006/wordml" xmlns:wps="http://schemas.microsoft.com/office/word/2010/wordprocessingShape" mc:Ignorable="w14 w15 w16se w16cid wp14">
   <w:abstractNum w:abstractNumId="0" w15:restartNumberingAfterBreak="0">
     <w:nsid w:val="4DD22C44"/>
     <w:multiLevelType w:val="hybridMultilevel"/>
@@ -1932,7 +2268,7 @@
 </file>
 
 <file path=word/styles.xml><?xml version="1.0" encoding="utf-8"?>
-<w:styles xmlns:mc="http://schemas.openxmlformats.org/markup-compatibility/2006" xmlns:r="http://schemas.openxmlformats.org/officeDocument/2006/relationships" xmlns:w="http://schemas.openxmlformats.org/wordprocessingml/2006/main" xmlns:w14="http://schemas.microsoft.com/office/word/2010/wordml" xmlns:w15="http://schemas.microsoft.com/office/word/2012/wordml" xmlns:w16se="http://schemas.microsoft.com/office/word/2015/wordml/symex" mc:Ignorable="w14 w15 w16se">
+<w:styles xmlns:mc="http://schemas.openxmlformats.org/markup-compatibility/2006" xmlns:r="http://schemas.openxmlformats.org/officeDocument/2006/relationships" xmlns:w="http://schemas.openxmlformats.org/wordprocessingml/2006/main" xmlns:w14="http://schemas.microsoft.com/office/word/2010/wordml" xmlns:w15="http://schemas.microsoft.com/office/word/2012/wordml" xmlns:w16cid="http://schemas.microsoft.com/office/word/2016/wordml/cid" xmlns:w16se="http://schemas.microsoft.com/office/word/2015/wordml/symex" mc:Ignorable="w14 w15 w16se w16cid">
   <w:docDefaults>
     <w:rPrDefault>
       <w:rPr>
@@ -1948,7 +2284,7 @@
       </w:pPr>
     </w:pPrDefault>
   </w:docDefaults>
-  <w:latentStyles w:defLockedState="0" w:defUIPriority="99" w:defSemiHidden="0" w:defUnhideWhenUsed="0" w:defQFormat="0" w:count="371">
+  <w:latentStyles w:defLockedState="0" w:defUIPriority="99" w:defSemiHidden="0" w:defUnhideWhenUsed="0" w:defQFormat="0" w:count="375">
     <w:lsdException w:name="Normal" w:uiPriority="0" w:qFormat="1"/>
     <w:lsdException w:name="heading 1" w:uiPriority="9" w:qFormat="1"/>
     <w:lsdException w:name="heading 2" w:semiHidden="1" w:uiPriority="9" w:unhideWhenUsed="1" w:qFormat="1"/>
@@ -2054,7 +2390,6 @@
     <w:lsdException w:name="HTML Sample" w:semiHidden="1" w:unhideWhenUsed="1"/>
     <w:lsdException w:name="HTML Typewriter" w:semiHidden="1" w:unhideWhenUsed="1"/>
     <w:lsdException w:name="HTML Variable" w:semiHidden="1" w:unhideWhenUsed="1"/>
-    <w:lsdException w:name="Normal Table" w:semiHidden="1" w:unhideWhenUsed="1"/>
     <w:lsdException w:name="annotation subject" w:semiHidden="1" w:unhideWhenUsed="1"/>
     <w:lsdException w:name="No List" w:semiHidden="1" w:unhideWhenUsed="1"/>
     <w:lsdException w:name="Outline List 1" w:semiHidden="1" w:unhideWhenUsed="1"/>
@@ -2098,10 +2433,8 @@
     <w:lsdException w:name="Table Elegant" w:semiHidden="1" w:unhideWhenUsed="1"/>
     <w:lsdException w:name="Table Professional" w:semiHidden="1" w:unhideWhenUsed="1"/>
     <w:lsdException w:name="Table Subtle 1" w:semiHidden="1" w:unhideWhenUsed="1"/>
-    <w:lsdException w:name="Table Subtle 2" w:semiHidden="1" w:unhideWhenUsed="1"/>
     <w:lsdException w:name="Table Web 1" w:semiHidden="1" w:unhideWhenUsed="1"/>
     <w:lsdException w:name="Table Web 2" w:semiHidden="1" w:unhideWhenUsed="1"/>
-    <w:lsdException w:name="Table Web 3" w:semiHidden="1" w:unhideWhenUsed="1"/>
     <w:lsdException w:name="Balloon Text" w:semiHidden="1" w:unhideWhenUsed="1"/>
     <w:lsdException w:name="Table Grid" w:uiPriority="39"/>
     <w:lsdException w:name="Table Theme" w:semiHidden="1" w:unhideWhenUsed="1"/>
@@ -2320,6 +2653,10 @@
     <w:lsdException w:name="List Table 5 Dark Accent 6" w:uiPriority="50"/>
     <w:lsdException w:name="List Table 6 Colorful Accent 6" w:uiPriority="51"/>
     <w:lsdException w:name="List Table 7 Colorful Accent 6" w:uiPriority="52"/>
+    <w:lsdException w:name="Mention" w:semiHidden="1" w:unhideWhenUsed="1"/>
+    <w:lsdException w:name="Smart Hyperlink" w:semiHidden="1" w:unhideWhenUsed="1"/>
+    <w:lsdException w:name="Hashtag" w:semiHidden="1" w:unhideWhenUsed="1"/>
+    <w:lsdException w:name="Unresolved Mention" w:semiHidden="1" w:unhideWhenUsed="1"/>
   </w:latentStyles>
   <w:style w:type="paragraph" w:default="1" w:styleId="Normal">
     <w:name w:val="Normal"/>
@@ -2383,7 +2720,6 @@
     <w:next w:val="Normal"/>
     <w:link w:val="Ttulo3Car"/>
     <w:uiPriority w:val="9"/>
-    <w:semiHidden/>
     <w:unhideWhenUsed/>
     <w:qFormat/>
     <w:rsid w:val="00531456"/>
@@ -2397,6 +2733,28 @@
       <w:rFonts w:asciiTheme="majorHAnsi" w:eastAsiaTheme="majorEastAsia" w:hAnsiTheme="majorHAnsi" w:cstheme="majorBidi"/>
       <w:color w:val="1F3763" w:themeColor="accent1" w:themeShade="7F"/>
       <w:szCs w:val="24"/>
+    </w:rPr>
+  </w:style>
+  <w:style w:type="paragraph" w:styleId="Ttulo4">
+    <w:name w:val="heading 4"/>
+    <w:basedOn w:val="Normal"/>
+    <w:next w:val="Normal"/>
+    <w:link w:val="Ttulo4Car"/>
+    <w:uiPriority w:val="9"/>
+    <w:unhideWhenUsed/>
+    <w:qFormat/>
+    <w:rsid w:val="00771723"/>
+    <w:pPr>
+      <w:keepNext/>
+      <w:keepLines/>
+      <w:spacing w:before="40" w:after="0"/>
+      <w:outlineLvl w:val="3"/>
+    </w:pPr>
+    <w:rPr>
+      <w:rFonts w:asciiTheme="majorHAnsi" w:eastAsiaTheme="majorEastAsia" w:hAnsiTheme="majorHAnsi" w:cstheme="majorBidi"/>
+      <w:i/>
+      <w:iCs/>
+      <w:color w:val="2F5496" w:themeColor="accent1" w:themeShade="BF"/>
     </w:rPr>
   </w:style>
   <w:style w:type="character" w:default="1" w:styleId="Fuentedeprrafopredeter">
@@ -2445,7 +2803,6 @@
     <w:basedOn w:val="Fuentedeprrafopredeter"/>
     <w:link w:val="Ttulo3"/>
     <w:uiPriority w:val="9"/>
-    <w:semiHidden/>
     <w:rsid w:val="00531456"/>
     <w:rPr>
       <w:rFonts w:asciiTheme="majorHAnsi" w:eastAsiaTheme="majorEastAsia" w:hAnsiTheme="majorHAnsi" w:cstheme="majorBidi"/>
@@ -2541,6 +2898,61 @@
     </w:pPr>
     <w:rPr>
       <w:rFonts w:ascii="Arial" w:eastAsiaTheme="minorEastAsia" w:hAnsi="Arial"/>
+      <w:sz w:val="24"/>
+      <w:lang w:val="es-ES"/>
+    </w:rPr>
+  </w:style>
+  <w:style w:type="paragraph" w:styleId="Prrafodelista">
+    <w:name w:val="List Paragraph"/>
+    <w:basedOn w:val="Normal"/>
+    <w:uiPriority w:val="34"/>
+    <w:qFormat/>
+    <w:rsid w:val="005A1895"/>
+    <w:pPr>
+      <w:spacing w:line="259" w:lineRule="auto"/>
+      <w:ind w:left="720"/>
+      <w:contextualSpacing/>
+    </w:pPr>
+    <w:rPr>
+      <w:rFonts w:asciiTheme="minorHAnsi" w:eastAsiaTheme="minorHAnsi" w:hAnsiTheme="minorHAnsi"/>
+      <w:sz w:val="22"/>
+      <w:lang w:val="es-CO"/>
+    </w:rPr>
+  </w:style>
+  <w:style w:type="character" w:styleId="nfasissutil">
+    <w:name w:val="Subtle Emphasis"/>
+    <w:basedOn w:val="Fuentedeprrafopredeter"/>
+    <w:uiPriority w:val="19"/>
+    <w:qFormat/>
+    <w:rsid w:val="005A1895"/>
+    <w:rPr>
+      <w:i/>
+      <w:iCs/>
+      <w:color w:val="404040" w:themeColor="text1" w:themeTint="BF"/>
+    </w:rPr>
+  </w:style>
+  <w:style w:type="character" w:styleId="Referenciasutil">
+    <w:name w:val="Subtle Reference"/>
+    <w:basedOn w:val="Fuentedeprrafopredeter"/>
+    <w:uiPriority w:val="31"/>
+    <w:qFormat/>
+    <w:rsid w:val="005A1895"/>
+    <w:rPr>
+      <w:smallCaps/>
+      <w:color w:val="5A5A5A" w:themeColor="text1" w:themeTint="A5"/>
+    </w:rPr>
+  </w:style>
+  <w:style w:type="character" w:customStyle="1" w:styleId="Ttulo4Car">
+    <w:name w:val="Título 4 Car"/>
+    <w:basedOn w:val="Fuentedeprrafopredeter"/>
+    <w:link w:val="Ttulo4"/>
+    <w:uiPriority w:val="9"/>
+    <w:rsid w:val="00771723"/>
+    <w:rPr>
+      <w:rFonts w:asciiTheme="majorHAnsi" w:eastAsiaTheme="majorEastAsia" w:hAnsiTheme="majorHAnsi" w:cstheme="majorBidi"/>
+      <w:i/>
+      <w:iCs/>
+      <w:color w:val="2F5496" w:themeColor="accent1" w:themeShade="BF"/>
       <w:sz w:val="24"/>
       <w:lang w:val="es-ES"/>
     </w:rPr>

</xml_diff>